<commit_message>
adicao de novas funcionalidades e alteracao
</commit_message>
<xml_diff>
--- a/documentações/Em que momento da sua história.docx
+++ b/documentações/Em que momento da sua história.docx
@@ -31,303 +31,189 @@
     </w:p>
     <w:p>
       <w:pPr>
-        <w:rPr>
-          <w:sz w:val="24"/>
-          <w:szCs w:val="24"/>
-        </w:rPr>
-      </w:pPr>
-      <w:r>
-        <w:rPr>
-          <w:sz w:val="24"/>
-          <w:szCs w:val="24"/>
-        </w:rPr>
-        <w:t xml:space="preserve">- Foi em 2015 onde pesquisando na internet encontrei um desenho animado chamado </w:t>
-      </w:r>
-      <w:proofErr w:type="spellStart"/>
-      <w:r>
-        <w:rPr>
-          <w:sz w:val="24"/>
-          <w:szCs w:val="24"/>
-        </w:rPr>
-        <w:t>Sword</w:t>
-      </w:r>
-      <w:proofErr w:type="spellEnd"/>
-      <w:r>
-        <w:rPr>
-          <w:sz w:val="24"/>
-          <w:szCs w:val="24"/>
-        </w:rPr>
-        <w:t xml:space="preserve"> </w:t>
-      </w:r>
-      <w:proofErr w:type="spellStart"/>
-      <w:r>
-        <w:rPr>
-          <w:sz w:val="24"/>
-          <w:szCs w:val="24"/>
-        </w:rPr>
-        <w:t>Art</w:t>
-      </w:r>
-      <w:proofErr w:type="spellEnd"/>
-      <w:r>
-        <w:rPr>
-          <w:sz w:val="24"/>
-          <w:szCs w:val="24"/>
-        </w:rPr>
-        <w:t xml:space="preserve"> Online. A proposta desse desenho era que as pessoas tinham um dispositivo tecnológico chamado: </w:t>
-      </w:r>
-      <w:proofErr w:type="spellStart"/>
-      <w:r>
-        <w:rPr>
-          <w:sz w:val="24"/>
-          <w:szCs w:val="24"/>
-        </w:rPr>
-        <w:t>NerveGear</w:t>
-      </w:r>
-      <w:proofErr w:type="spellEnd"/>
-      <w:r>
-        <w:rPr>
-          <w:sz w:val="24"/>
-          <w:szCs w:val="24"/>
-        </w:rPr>
-        <w:t xml:space="preserve">. Que ao utilizar você poderia controlar o seu personagem do jogo com o próprio corpo. No desenho a história conta que esses jogadores ficaram presos no mundo virtual de </w:t>
-      </w:r>
-      <w:proofErr w:type="spellStart"/>
-      <w:r>
-        <w:rPr>
-          <w:sz w:val="24"/>
-          <w:szCs w:val="24"/>
-        </w:rPr>
-        <w:t>Sword</w:t>
-      </w:r>
-      <w:proofErr w:type="spellEnd"/>
-      <w:r>
-        <w:rPr>
-          <w:sz w:val="24"/>
-          <w:szCs w:val="24"/>
-        </w:rPr>
-        <w:t xml:space="preserve"> </w:t>
-      </w:r>
-      <w:proofErr w:type="spellStart"/>
-      <w:r>
-        <w:rPr>
-          <w:sz w:val="24"/>
-          <w:szCs w:val="24"/>
-        </w:rPr>
-        <w:t>Art</w:t>
-      </w:r>
-      <w:proofErr w:type="spellEnd"/>
-      <w:r>
-        <w:rPr>
-          <w:sz w:val="24"/>
-          <w:szCs w:val="24"/>
-        </w:rPr>
-        <w:t xml:space="preserve"> Online sem a possibilidade de sair e caso a pessoa morresse no jogo eles também morreriam na vida real, assim o objetivo dos jogadores era o concluir para poderem sair do jogo.</w:t>
-      </w:r>
-    </w:p>
-    <w:p>
-      <w:pPr>
-        <w:rPr>
-          <w:color w:val="FF0000"/>
-          <w:sz w:val="24"/>
-          <w:szCs w:val="24"/>
-        </w:rPr>
-      </w:pPr>
-      <w:r>
-        <w:rPr>
-          <w:color w:val="FF0000"/>
-          <w:sz w:val="24"/>
-          <w:szCs w:val="24"/>
-        </w:rPr>
-        <w:t>(</w:t>
-      </w:r>
-      <w:r>
+        <w:spacing w:after="0" w:line="240" w:lineRule="auto"/>
+        <w:rPr>
+          <w:rFonts w:eastAsia="Times New Roman" w:cs="Times New Roman"/>
+          <w:sz w:val="24"/>
+          <w:szCs w:val="24"/>
+          <w:lang w:eastAsia="pt-BR"/>
+        </w:rPr>
+      </w:pPr>
+      <w:r>
+        <w:rPr>
+          <w:rFonts w:eastAsia="Times New Roman" w:cs="Times New Roman"/>
+          <w:sz w:val="24"/>
+          <w:szCs w:val="24"/>
+          <w:lang w:eastAsia="pt-BR"/>
+        </w:rPr>
+        <w:t>- Foi em 2013 quando eu conheci na internet o Kinect um sensor que captava o movimento do corpo da pessoa e transmita para o jogo quando eu vi isso foi algo incrível, pois o personagem repetia os movimentos das pessoas, após isso eu comecei a buscar por algo mais imersivo e por sorte acabei encontrado o chamado óculos de realidade virtual, onde você colocava um óculos e utilizava um controle em cada mão para poder interagir com o ambiente virtual.</w:t>
+      </w:r>
+    </w:p>
+    <w:p>
+      <w:pPr>
+        <w:spacing w:after="0" w:line="240" w:lineRule="auto"/>
+        <w:rPr>
+          <w:rFonts w:eastAsia="Times New Roman" w:cs="Times New Roman"/>
+          <w:sz w:val="24"/>
+          <w:szCs w:val="24"/>
+          <w:lang w:eastAsia="pt-BR"/>
+        </w:rPr>
+      </w:pPr>
+      <w:r>
+        <w:rPr>
+          <w:rFonts w:eastAsia="Times New Roman" w:cs="Times New Roman"/>
+          <w:sz w:val="24"/>
+          <w:szCs w:val="24"/>
+          <w:lang w:eastAsia="pt-BR"/>
+        </w:rPr>
+        <w:br/>
+        <w:t>Com a evolução dessa tecnologia a realidade virtual saiu do ramo de ser um aparelho de jogos e se expandiu para vários setores causados pelas necessidades de um VR como universidade, empresas, hospitais e entre outras. E atualmente ela é utilizada para capacitação de profissionais, reuniões virtuais e para tratamento de pacientes que venham a ficar deprimidos por não saírem de seu leito.</w:t>
+      </w:r>
+    </w:p>
+    <w:p>
+      <w:pPr>
+        <w:spacing w:after="0" w:line="240" w:lineRule="auto"/>
+        <w:rPr>
+          <w:rFonts w:eastAsia="Times New Roman" w:cs="Times New Roman"/>
+          <w:sz w:val="24"/>
+          <w:szCs w:val="24"/>
+          <w:lang w:eastAsia="pt-BR"/>
+        </w:rPr>
+      </w:pPr>
+      <w:r>
+        <w:rPr>
+          <w:rFonts w:eastAsia="Times New Roman" w:cs="Times New Roman"/>
+          <w:sz w:val="24"/>
+          <w:szCs w:val="24"/>
+          <w:lang w:eastAsia="pt-BR"/>
+        </w:rPr>
+        <w:br/>
+        <w:t>A realidade virtual permite conversar com estrangeiros de qualquer lugar do globo e assim aprender sobre seu idioma e costumes assim como vivenciar novas experiencia que não se pode conseguir na realidade por seguintes motivos: não ter dinheiro para ir a tal lugar ou por realmente ser algo que a está além de ser possível na realidade.</w:t>
+      </w:r>
+    </w:p>
+    <w:p>
+      <w:pPr>
+        <w:spacing w:after="0" w:line="240" w:lineRule="auto"/>
+        <w:rPr>
+          <w:rFonts w:eastAsia="Times New Roman" w:cs="Times New Roman"/>
+          <w:sz w:val="24"/>
+          <w:szCs w:val="24"/>
+          <w:lang w:eastAsia="pt-BR"/>
+        </w:rPr>
+      </w:pPr>
+      <w:r>
+        <w:rPr>
+          <w:rFonts w:eastAsia="Times New Roman" w:cs="Times New Roman"/>
+          <w:sz w:val="24"/>
+          <w:szCs w:val="24"/>
+          <w:lang w:eastAsia="pt-BR"/>
+        </w:rPr>
+        <w:br/>
+        <w:t xml:space="preserve">Mas ele não se limita a visitar lugares novos mas também permite que você crie o seu próprio “mundo” </w:t>
+      </w:r>
+      <w:bookmarkStart w:id="0" w:name="_GoBack"/>
+      <w:bookmarkEnd w:id="0"/>
+      <w:r>
+        <w:rPr>
+          <w:rFonts w:eastAsia="Times New Roman" w:cs="Times New Roman"/>
+          <w:sz w:val="24"/>
+          <w:szCs w:val="24"/>
+          <w:lang w:eastAsia="pt-BR"/>
+        </w:rPr>
+        <w:t>com que você se sinta à vontade e poder se expressar criativamente sem nenhuma limitação e caso queira também é possível convidar pessoas para ver e andar pelo seu ambiente.</w:t>
+      </w:r>
+    </w:p>
+    <w:p>
+      <w:pPr>
+        <w:spacing w:after="0" w:line="240" w:lineRule="auto"/>
+        <w:rPr>
+          <w:rFonts w:eastAsia="Times New Roman" w:cs="Times New Roman"/>
+          <w:sz w:val="24"/>
+          <w:szCs w:val="24"/>
+          <w:lang w:eastAsia="pt-BR"/>
+        </w:rPr>
+      </w:pPr>
+    </w:p>
+    <w:p>
+      <w:pPr>
         <w:rPr>
           <w:b/>
           <w:bCs/>
-          <w:color w:val="FF0000"/>
-          <w:sz w:val="24"/>
-          <w:szCs w:val="24"/>
-        </w:rPr>
-        <w:t>Como está inserido no seu dia a dia? Responder ainda</w:t>
-      </w:r>
-      <w:r>
-        <w:rPr>
-          <w:color w:val="FF0000"/>
-          <w:sz w:val="24"/>
-          <w:szCs w:val="24"/>
-        </w:rPr>
-        <w:t>)</w:t>
-      </w:r>
-    </w:p>
-    <w:p>
-      <w:pPr>
-        <w:rPr>
-          <w:color w:val="000000" w:themeColor="text1"/>
-          <w:sz w:val="24"/>
-          <w:szCs w:val="24"/>
-        </w:rPr>
-      </w:pPr>
-      <w:r>
-        <w:rPr>
-          <w:color w:val="000000" w:themeColor="text1"/>
-          <w:sz w:val="24"/>
-          <w:szCs w:val="24"/>
-        </w:rPr>
-        <w:t>- Eu escolhi esse tema por que eu acho incrível essa tecnologia onde você</w:t>
-      </w:r>
-      <w:r>
-        <w:rPr>
-          <w:color w:val="000000" w:themeColor="text1"/>
-          <w:sz w:val="24"/>
-          <w:szCs w:val="24"/>
-        </w:rPr>
-        <w:t xml:space="preserve"> entrar em um mundo que seria impossível de existir na realidade e também de poder</w:t>
-      </w:r>
-      <w:r>
-        <w:rPr>
-          <w:color w:val="000000" w:themeColor="text1"/>
-          <w:sz w:val="24"/>
-          <w:szCs w:val="24"/>
-        </w:rPr>
-        <w:t xml:space="preserve"> ter um espaço para você em um “mundo” que você </w:t>
-      </w:r>
-      <w:r>
-        <w:rPr>
-          <w:color w:val="000000" w:themeColor="text1"/>
-          <w:sz w:val="24"/>
-          <w:szCs w:val="24"/>
-        </w:rPr>
-        <w:t>tenha feito</w:t>
-      </w:r>
-      <w:r>
-        <w:rPr>
-          <w:color w:val="000000" w:themeColor="text1"/>
-          <w:sz w:val="24"/>
-          <w:szCs w:val="24"/>
-        </w:rPr>
-        <w:t xml:space="preserve">, e  poder compartilha com as pessoas </w:t>
-      </w:r>
-      <w:r>
-        <w:rPr>
-          <w:color w:val="000000" w:themeColor="text1"/>
-          <w:sz w:val="24"/>
-          <w:szCs w:val="24"/>
-        </w:rPr>
-        <w:t>assim como</w:t>
-      </w:r>
-      <w:r>
-        <w:rPr>
-          <w:color w:val="000000" w:themeColor="text1"/>
-          <w:sz w:val="24"/>
-          <w:szCs w:val="24"/>
-        </w:rPr>
-        <w:t xml:space="preserve"> interagir com pessoas de várias partes do </w:t>
-      </w:r>
-      <w:r>
-        <w:rPr>
-          <w:color w:val="000000" w:themeColor="text1"/>
-          <w:sz w:val="24"/>
-          <w:szCs w:val="24"/>
-        </w:rPr>
-        <w:t>globo</w:t>
-      </w:r>
-      <w:r>
-        <w:rPr>
-          <w:color w:val="000000" w:themeColor="text1"/>
-          <w:sz w:val="24"/>
-          <w:szCs w:val="24"/>
-        </w:rPr>
-        <w:t>.</w:t>
-      </w:r>
-    </w:p>
-    <w:p>
-      <w:pPr>
-        <w:rPr>
-          <w:color w:val="000000" w:themeColor="text1"/>
-          <w:sz w:val="24"/>
-          <w:szCs w:val="24"/>
-        </w:rPr>
-      </w:pPr>
-    </w:p>
-    <w:p>
-      <w:pPr>
+          <w:sz w:val="24"/>
+          <w:szCs w:val="24"/>
+        </w:rPr>
+      </w:pPr>
+      <w:r>
         <w:rPr>
           <w:b/>
           <w:bCs/>
           <w:sz w:val="24"/>
           <w:szCs w:val="24"/>
         </w:rPr>
-      </w:pPr>
-      <w:r>
+        <w:t>Você deve demonstrar quais valores seus estão representados em seu desafio individual.</w:t>
+      </w:r>
+    </w:p>
+    <w:p>
+      <w:pPr>
+        <w:rPr>
+          <w:sz w:val="24"/>
+          <w:szCs w:val="24"/>
+        </w:rPr>
+      </w:pPr>
+    </w:p>
+    <w:p>
+      <w:pPr>
         <w:rPr>
           <w:b/>
           <w:bCs/>
           <w:sz w:val="24"/>
           <w:szCs w:val="24"/>
         </w:rPr>
-        <w:t>Você deve demonstrar quais valores seus estão representados em seu desafio individual.</w:t>
-      </w:r>
-    </w:p>
-    <w:p>
-      <w:pPr>
-        <w:rPr>
-          <w:sz w:val="24"/>
-          <w:szCs w:val="24"/>
-        </w:rPr>
-      </w:pPr>
-    </w:p>
-    <w:p>
-      <w:pPr>
+      </w:pPr>
+      <w:r>
         <w:rPr>
           <w:b/>
           <w:bCs/>
           <w:sz w:val="24"/>
           <w:szCs w:val="24"/>
         </w:rPr>
-      </w:pPr>
-      <w:r>
+        <w:t>Qual foi a maior superação na realização desse desafio</w:t>
+      </w:r>
+    </w:p>
+    <w:p>
+      <w:pPr>
+        <w:rPr>
+          <w:sz w:val="24"/>
+          <w:szCs w:val="24"/>
+        </w:rPr>
+      </w:pPr>
+      <w:r>
+        <w:rPr>
+          <w:sz w:val="24"/>
+          <w:szCs w:val="24"/>
+        </w:rPr>
+        <w:t>Sair da minha zona de conforto e focar no trabalho.</w:t>
+      </w:r>
+    </w:p>
+    <w:p>
+      <w:pPr>
         <w:rPr>
           <w:b/>
           <w:bCs/>
           <w:sz w:val="24"/>
           <w:szCs w:val="24"/>
         </w:rPr>
-        <w:t>Qual foi a maior superação na realização desse desafio</w:t>
-      </w:r>
-    </w:p>
-    <w:p>
-      <w:pPr>
-        <w:rPr>
-          <w:sz w:val="24"/>
-          <w:szCs w:val="24"/>
-        </w:rPr>
-      </w:pPr>
-      <w:r>
-        <w:rPr>
-          <w:sz w:val="24"/>
-          <w:szCs w:val="24"/>
-        </w:rPr>
-        <w:t>Sair da minha zona de conforto e focar no trabalho</w:t>
-      </w:r>
-      <w:bookmarkStart w:id="0" w:name="_GoBack"/>
-      <w:bookmarkEnd w:id="0"/>
-      <w:r>
-        <w:rPr>
-          <w:sz w:val="24"/>
-          <w:szCs w:val="24"/>
-        </w:rPr>
-        <w:t>.</w:t>
-      </w:r>
-    </w:p>
-    <w:p>
-      <w:pPr>
+      </w:pPr>
+      <w:r>
         <w:rPr>
           <w:b/>
           <w:bCs/>
           <w:sz w:val="24"/>
           <w:szCs w:val="24"/>
         </w:rPr>
-      </w:pPr>
+        <w:t xml:space="preserve">Há alguém, que deva receber a sua gratidão por você ter conseguido chegar ao </w:t>
+      </w:r>
+      <w:proofErr w:type="gramStart"/>
       <w:r>
         <w:rPr>
           <w:b/>
@@ -335,7 +221,17 @@
           <w:sz w:val="24"/>
           <w:szCs w:val="24"/>
         </w:rPr>
-        <w:t>Há alguém, que deva receber a sua gratidão por você ter conseguido chegar ao resultado final?</w:t>
+        <w:t>resultado final</w:t>
+      </w:r>
+      <w:proofErr w:type="gramEnd"/>
+      <w:r>
+        <w:rPr>
+          <w:b/>
+          <w:bCs/>
+          <w:sz w:val="24"/>
+          <w:szCs w:val="24"/>
+        </w:rPr>
+        <w:t>?</w:t>
       </w:r>
     </w:p>
     <w:p/>

</xml_diff>

<commit_message>
Finalizacao da Api e da Apresentacao
</commit_message>
<xml_diff>
--- a/documentações/Em que momento da sua história.docx
+++ b/documentações/Em que momento da sua história.docx
@@ -67,7 +67,25 @@
           <w:lang w:eastAsia="pt-BR"/>
         </w:rPr>
         <w:br/>
-        <w:t>Com a evolução dessa tecnologia a realidade virtual saiu do ramo de ser um aparelho de jogos e se expandiu para vários setores causados pelas necessidades de um VR como universidade, empresas, hospitais e entre outras. E atualmente ela é utilizada para capacitação de profissionais, reuniões virtuais e para tratamento de pacientes que venham a ficar deprimidos por não saírem de seu leito.</w:t>
+        <w:t>Com a evolução dessa tecnologia a realidade virtual saiu do ramo de ser um aparelho de jogos e se expandiu para vários setores causados pelas necessidades de um VR como universidade, empresas, hospitais e entre outras. E atualmente ela é utilizada para capacitação de profissionais,</w:t>
+      </w:r>
+      <w:r>
+        <w:rPr>
+          <w:rFonts w:eastAsia="Times New Roman" w:cs="Times New Roman"/>
+          <w:sz w:val="24"/>
+          <w:szCs w:val="24"/>
+          <w:lang w:eastAsia="pt-BR"/>
+        </w:rPr>
+        <w:t xml:space="preserve"> exibição de imóveis,</w:t>
+      </w:r>
+      <w:r>
+        <w:rPr>
+          <w:rFonts w:eastAsia="Times New Roman" w:cs="Times New Roman"/>
+          <w:sz w:val="24"/>
+          <w:szCs w:val="24"/>
+          <w:lang w:eastAsia="pt-BR"/>
+        </w:rPr>
+        <w:t xml:space="preserve"> reuniões virtuais e para tratamento de pacientes que venham a ficar deprimidos por não saírem de seu leito.</w:t>
       </w:r>
     </w:p>
     <w:p>
@@ -109,18 +127,7 @@
           <w:lang w:eastAsia="pt-BR"/>
         </w:rPr>
         <w:br/>
-        <w:t xml:space="preserve">Mas ele não se limita a visitar lugares novos mas também permite que você crie o seu próprio “mundo” </w:t>
-      </w:r>
-      <w:bookmarkStart w:id="0" w:name="_GoBack"/>
-      <w:bookmarkEnd w:id="0"/>
-      <w:r>
-        <w:rPr>
-          <w:rFonts w:eastAsia="Times New Roman" w:cs="Times New Roman"/>
-          <w:sz w:val="24"/>
-          <w:szCs w:val="24"/>
-          <w:lang w:eastAsia="pt-BR"/>
-        </w:rPr>
-        <w:t>com que você se sinta à vontade e poder se expressar criativamente sem nenhuma limitação e caso queira também é possível convidar pessoas para ver e andar pelo seu ambiente.</w:t>
+        <w:t>Mas ele não se limita a visitar lugares novos mas também permite que você crie o seu próprio “mundo” com que você se sinta à vontade e poder se expressar criativamente sem nenhuma limitação e caso queira também é possível convidar pessoas para ver e andar pelo seu ambiente.</w:t>
       </w:r>
     </w:p>
     <w:p>
@@ -170,6 +177,7 @@
           <w:szCs w:val="24"/>
         </w:rPr>
       </w:pPr>
+      <w:bookmarkStart w:id="0" w:name="_GoBack"/>
       <w:r>
         <w:rPr>
           <w:b/>
@@ -192,9 +200,38 @@
           <w:sz w:val="24"/>
           <w:szCs w:val="24"/>
         </w:rPr>
-        <w:t>Sair da minha zona de conforto e focar no trabalho.</w:t>
-      </w:r>
-    </w:p>
+        <w:t xml:space="preserve">Organizar as ideias sobre o que fazer no projeto, pois no início foi algo caótico </w:t>
+      </w:r>
+      <w:r>
+        <w:rPr>
+          <w:sz w:val="24"/>
+          <w:szCs w:val="24"/>
+        </w:rPr>
+        <w:t>porque</w:t>
+      </w:r>
+      <w:r>
+        <w:rPr>
+          <w:sz w:val="24"/>
+          <w:szCs w:val="24"/>
+        </w:rPr>
+        <w:t xml:space="preserve"> eu tinha várias ideias do que </w:t>
+      </w:r>
+      <w:r>
+        <w:rPr>
+          <w:sz w:val="24"/>
+          <w:szCs w:val="24"/>
+        </w:rPr>
+        <w:t>fazer,</w:t>
+      </w:r>
+      <w:r>
+        <w:rPr>
+          <w:sz w:val="24"/>
+          <w:szCs w:val="24"/>
+        </w:rPr>
+        <w:t xml:space="preserve"> mas não tinha nada planejado ou por onde começar.</w:t>
+      </w:r>
+    </w:p>
+    <w:bookmarkEnd w:id="0"/>
     <w:p>
       <w:pPr>
         <w:rPr>
@@ -234,7 +271,36 @@
         <w:t>?</w:t>
       </w:r>
     </w:p>
-    <w:p/>
+    <w:p>
+      <w:r>
+        <w:t>Rafael Albuquerque – pela ajuda com o porquê eu tinha interesse nesse tema e como ele está inserido no dia a dia, por que eu estava muito focado no objeto de realidade virtual do que a própria realidade virtual em si.</w:t>
+      </w:r>
+    </w:p>
+    <w:p>
+      <w:r>
+        <w:t xml:space="preserve">Pedro – por estar sempre no </w:t>
+      </w:r>
+      <w:proofErr w:type="spellStart"/>
+      <w:r>
+        <w:t>D</w:t>
+      </w:r>
+      <w:r>
+        <w:t>iscord</w:t>
+      </w:r>
+      <w:proofErr w:type="spellEnd"/>
+      <w:r>
+        <w:t xml:space="preserve"> comigo discutindo sobre a </w:t>
+      </w:r>
+      <w:r>
+        <w:t>API</w:t>
+      </w:r>
+      <w:r>
+        <w:t xml:space="preserve"> e sobre o que cada função está fazendo</w:t>
+      </w:r>
+      <w:r>
+        <w:t xml:space="preserve"> acabou me ajudando muito</w:t>
+      </w:r>
+    </w:p>
     <w:sectPr>
       <w:pgSz w:w="11906" w:h="16838"/>
       <w:pgMar w:top="1417" w:right="1701" w:bottom="1417" w:left="1701" w:header="708" w:footer="708" w:gutter="0"/>

</xml_diff>